<commit_message>
Final commit, small changes in Report.docx
</commit_message>
<xml_diff>
--- a/Report.docx
+++ b/Report.docx
@@ -190,27 +190,7 @@
             <w:sz w:val="28"/>
             <w:szCs w:val="28"/>
           </w:rPr>
-          <w:t>Teoret</w:t>
-        </w:r>
-        <w:r>
-          <w:rPr>
-            <w:rStyle w:val="Hipercze"/>
-            <w:rFonts w:ascii="Arial" w:hAnsi="Arial" w:cs="Arial"/>
-            <w:color w:val="000000" w:themeColor="text1"/>
-            <w:sz w:val="28"/>
-            <w:szCs w:val="28"/>
-          </w:rPr>
-          <w:t>y</w:t>
-        </w:r>
-        <w:r>
-          <w:rPr>
-            <w:rStyle w:val="Hipercze"/>
-            <w:rFonts w:ascii="Arial" w:hAnsi="Arial" w:cs="Arial"/>
-            <w:color w:val="000000" w:themeColor="text1"/>
-            <w:sz w:val="28"/>
-            <w:szCs w:val="28"/>
-          </w:rPr>
-          <w:t>czny opis użytych metod</w:t>
+          <w:t>Teoretyczny opis użytych metod</w:t>
         </w:r>
       </w:hyperlink>
     </w:p>
@@ -238,27 +218,7 @@
             <w:sz w:val="28"/>
             <w:szCs w:val="28"/>
           </w:rPr>
-          <w:t>Opis re</w:t>
-        </w:r>
-        <w:r>
-          <w:rPr>
-            <w:rStyle w:val="Hipercze"/>
-            <w:rFonts w:ascii="Arial" w:hAnsi="Arial" w:cs="Arial"/>
-            <w:color w:val="000000" w:themeColor="text1"/>
-            <w:sz w:val="28"/>
-            <w:szCs w:val="28"/>
-          </w:rPr>
-          <w:t>a</w:t>
-        </w:r>
-        <w:r>
-          <w:rPr>
-            <w:rStyle w:val="Hipercze"/>
-            <w:rFonts w:ascii="Arial" w:hAnsi="Arial" w:cs="Arial"/>
-            <w:color w:val="000000" w:themeColor="text1"/>
-            <w:sz w:val="28"/>
-            <w:szCs w:val="28"/>
-          </w:rPr>
-          <w:t>lizacji zadania</w:t>
+          <w:t>Opis realizacji zadania</w:t>
         </w:r>
       </w:hyperlink>
     </w:p>
@@ -314,27 +274,7 @@
             <w:sz w:val="28"/>
             <w:szCs w:val="28"/>
           </w:rPr>
-          <w:t>Dysk</w:t>
-        </w:r>
-        <w:r>
-          <w:rPr>
-            <w:rStyle w:val="Hipercze"/>
-            <w:rFonts w:ascii="Arial" w:hAnsi="Arial" w:cs="Arial"/>
-            <w:color w:val="000000" w:themeColor="text1"/>
-            <w:sz w:val="28"/>
-            <w:szCs w:val="28"/>
-          </w:rPr>
-          <w:t>u</w:t>
-        </w:r>
-        <w:r>
-          <w:rPr>
-            <w:rStyle w:val="Hipercze"/>
-            <w:rFonts w:ascii="Arial" w:hAnsi="Arial" w:cs="Arial"/>
-            <w:color w:val="000000" w:themeColor="text1"/>
-            <w:sz w:val="28"/>
-            <w:szCs w:val="28"/>
-          </w:rPr>
-          <w:t>sja</w:t>
+          <w:t>Dyskusja</w:t>
         </w:r>
       </w:hyperlink>
     </w:p>
@@ -1882,6 +1822,7 @@
       <w:r>
         <w:rPr>
           <w:rFonts w:ascii="Arial" w:hAnsi="Arial" w:cs="Arial"/>
+          <w:lang w:val="pl-PL"/>
         </w:rPr>
         <w:t>µ - średnia wartości danych</w:t>
       </w:r>
@@ -1896,7 +1837,14 @@
         <w:rPr>
           <w:rFonts w:ascii="Arial" w:hAnsi="Arial" w:cs="Arial"/>
         </w:rPr>
-        <w:t>σ - odchylenie standardowe danych</w:t>
+        <w:t>σ</w:t>
+      </w:r>
+      <w:r>
+        <w:rPr>
+          <w:rFonts w:ascii="Arial" w:hAnsi="Arial" w:cs="Arial"/>
+          <w:lang w:val="pl-PL"/>
+        </w:rPr>
+        <w:t xml:space="preserve"> - odchylenie standardowe danych</w:t>
       </w:r>
     </w:p>
     <w:p>
@@ -3826,20 +3774,59 @@
           <w:rFonts w:ascii="Arial" w:hAnsi="Arial" w:cs="Arial"/>
           <w:sz w:val="40"/>
           <w:szCs w:val="40"/>
+          <w:lang w:val="pl-PL"/>
         </w:rPr>
         <w:lastRenderedPageBreak/>
         <w:t xml:space="preserve"> </w:t>
       </w:r>
       <w:bookmarkStart w:id="3" w:name="OpisRealizacjiZadania"/>
+      <w:proofErr w:type="spellStart"/>
       <w:r>
         <w:rPr>
           <w:rFonts w:ascii="Arial" w:hAnsi="Arial" w:cs="Arial"/>
           <w:sz w:val="40"/>
           <w:szCs w:val="40"/>
         </w:rPr>
-        <w:t>Opis realizacji zadania</w:t>
+        <w:t>Opis</w:t>
+      </w:r>
+      <w:proofErr w:type="spellEnd"/>
+      <w:r>
+        <w:rPr>
+          <w:rFonts w:ascii="Arial" w:hAnsi="Arial" w:cs="Arial"/>
+          <w:sz w:val="40"/>
+          <w:szCs w:val="40"/>
+        </w:rPr>
+        <w:t xml:space="preserve"> </w:t>
+      </w:r>
+      <w:proofErr w:type="spellStart"/>
+      <w:r>
+        <w:rPr>
+          <w:rFonts w:ascii="Arial" w:hAnsi="Arial" w:cs="Arial"/>
+          <w:sz w:val="40"/>
+          <w:szCs w:val="40"/>
+        </w:rPr>
+        <w:t>realizacji</w:t>
+      </w:r>
+      <w:proofErr w:type="spellEnd"/>
+      <w:r>
+        <w:rPr>
+          <w:rFonts w:ascii="Arial" w:hAnsi="Arial" w:cs="Arial"/>
+          <w:sz w:val="40"/>
+          <w:szCs w:val="40"/>
+        </w:rPr>
+        <w:t xml:space="preserve"> </w:t>
+      </w:r>
+      <w:proofErr w:type="spellStart"/>
+      <w:r>
+        <w:rPr>
+          <w:rFonts w:ascii="Arial" w:hAnsi="Arial" w:cs="Arial"/>
+          <w:sz w:val="40"/>
+          <w:szCs w:val="40"/>
+        </w:rPr>
+        <w:t>zadania</w:t>
       </w:r>
       <w:bookmarkEnd w:id="3"/>
+      <w:proofErr w:type="spellEnd"/>
     </w:p>
     <w:p>
       <w:pPr>
@@ -4541,20 +4528,59 @@
           <w:rFonts w:ascii="Arial" w:hAnsi="Arial" w:cs="Arial"/>
           <w:sz w:val="40"/>
           <w:szCs w:val="40"/>
+          <w:lang w:val="pl-PL"/>
         </w:rPr>
         <w:lastRenderedPageBreak/>
         <w:t xml:space="preserve"> </w:t>
       </w:r>
       <w:bookmarkStart w:id="4" w:name="PrezentacjaOsiągniętychWyników"/>
+      <w:proofErr w:type="spellStart"/>
       <w:r>
         <w:rPr>
           <w:rFonts w:ascii="Arial" w:hAnsi="Arial" w:cs="Arial"/>
           <w:sz w:val="40"/>
           <w:szCs w:val="40"/>
         </w:rPr>
-        <w:t>Prezentacja osiągniętych wyników</w:t>
+        <w:t>Prezentacja</w:t>
+      </w:r>
+      <w:proofErr w:type="spellEnd"/>
+      <w:r>
+        <w:rPr>
+          <w:rFonts w:ascii="Arial" w:hAnsi="Arial" w:cs="Arial"/>
+          <w:sz w:val="40"/>
+          <w:szCs w:val="40"/>
+        </w:rPr>
+        <w:t xml:space="preserve"> </w:t>
+      </w:r>
+      <w:proofErr w:type="spellStart"/>
+      <w:r>
+        <w:rPr>
+          <w:rFonts w:ascii="Arial" w:hAnsi="Arial" w:cs="Arial"/>
+          <w:sz w:val="40"/>
+          <w:szCs w:val="40"/>
+        </w:rPr>
+        <w:t>osiągniętych</w:t>
+      </w:r>
+      <w:proofErr w:type="spellEnd"/>
+      <w:r>
+        <w:rPr>
+          <w:rFonts w:ascii="Arial" w:hAnsi="Arial" w:cs="Arial"/>
+          <w:sz w:val="40"/>
+          <w:szCs w:val="40"/>
+        </w:rPr>
+        <w:t xml:space="preserve"> </w:t>
+      </w:r>
+      <w:proofErr w:type="spellStart"/>
+      <w:r>
+        <w:rPr>
+          <w:rFonts w:ascii="Arial" w:hAnsi="Arial" w:cs="Arial"/>
+          <w:sz w:val="40"/>
+          <w:szCs w:val="40"/>
+        </w:rPr>
+        <w:t>wyników</w:t>
       </w:r>
       <w:bookmarkEnd w:id="4"/>
+      <w:proofErr w:type="spellEnd"/>
     </w:p>
     <w:p>
       <w:pPr>
@@ -5152,12 +5178,6 @@
           <w:lang w:val="pl-PL"/>
         </w:rPr>
         <w:br/>
-      </w:r>
-      <w:r>
-        <w:rPr>
-          <w:rFonts w:ascii="Arial" w:hAnsi="Arial" w:cs="Arial"/>
-          <w:lang w:val="pl-PL"/>
-        </w:rPr>
         <w:t>Funkcje kosztu modelu:</w:t>
       </w:r>
     </w:p>
@@ -7403,11 +7423,13 @@
           <w:rFonts w:ascii="Arial" w:hAnsi="Arial" w:cs="Arial"/>
           <w:sz w:val="40"/>
           <w:szCs w:val="40"/>
+          <w:lang w:val="pl-PL"/>
         </w:rPr>
         <w:lastRenderedPageBreak/>
         <w:t xml:space="preserve"> </w:t>
       </w:r>
       <w:bookmarkStart w:id="5" w:name="Dysusja"/>
+      <w:proofErr w:type="spellStart"/>
       <w:r>
         <w:rPr>
           <w:rFonts w:ascii="Arial" w:hAnsi="Arial" w:cs="Arial"/>
@@ -7417,6 +7439,7 @@
         <w:t>Dyskusja</w:t>
       </w:r>
       <w:bookmarkEnd w:id="5"/>
+      <w:proofErr w:type="spellEnd"/>
     </w:p>
     <w:p>
       <w:pPr>
@@ -7447,7 +7470,49 @@
           <w:rFonts w:ascii="Arial" w:hAnsi="Arial" w:cs="Arial"/>
           <w:lang w:val="pl-PL"/>
         </w:rPr>
-        <w:t>Wyniki naszych badań wykazały, że modele liniowe oraz sieci neuronowe mają potencjał w przewidywaniu temperatury. Spośród modeli liniowych, najlepsze rezultaty osiągnął model liniowy autoregresywny z opóźnieniem, który charakteryzował się średnim błędem absolutnym (MAE) wynoszącym 0.23861768. Natomiast w przypadku sieci neuronowych, najlepsze wyniki uzyskaliśmy dla ostatniego modelu, z wartością MAE wynoszącą 1.6984301.</w:t>
+        <w:t xml:space="preserve">Wyniki naszych badań wykazały, że modele liniowe oraz sieci neuronowe mają potencjał w przewidywaniu temperatury. Spośród modeli liniowych, najlepsze rezultaty osiągnął model </w:t>
+      </w:r>
+      <w:r>
+        <w:rPr>
+          <w:rFonts w:ascii="Arial" w:hAnsi="Arial" w:cs="Arial"/>
+          <w:lang w:val="pl-PL"/>
+        </w:rPr>
+        <w:t>regresji liniowej,</w:t>
+      </w:r>
+      <w:r>
+        <w:rPr>
+          <w:rFonts w:ascii="Arial" w:hAnsi="Arial" w:cs="Arial"/>
+          <w:lang w:val="pl-PL"/>
+        </w:rPr>
+        <w:t xml:space="preserve"> który charakteryzował się średnim błędem absolutnym (MAE) wynoszącym </w:t>
+      </w:r>
+      <w:r>
+        <w:rPr>
+          <w:rFonts w:ascii="Arial" w:hAnsi="Arial" w:cs="Arial"/>
+          <w:lang w:val="pl-PL"/>
+        </w:rPr>
+        <w:t>1.457°C</w:t>
+      </w:r>
+      <w:r>
+        <w:rPr>
+          <w:rFonts w:ascii="Arial" w:hAnsi="Arial" w:cs="Arial"/>
+          <w:lang w:val="pl-PL"/>
+        </w:rPr>
+        <w:t>. Natomiast w przypadku sieci neuronowych, najlepsze wyniki uzyskaliśmy dla ostatniego modelu, z wartością MAE wynoszącą 1.698</w:t>
+      </w:r>
+      <w:r>
+        <w:rPr>
+          <w:rFonts w:ascii="Arial" w:hAnsi="Arial" w:cs="Arial"/>
+          <w:lang w:val="pl-PL"/>
+        </w:rPr>
+        <w:t>°C</w:t>
+      </w:r>
+      <w:r>
+        <w:rPr>
+          <w:rFonts w:ascii="Arial" w:hAnsi="Arial" w:cs="Arial"/>
+          <w:lang w:val="pl-PL"/>
+        </w:rPr>
+        <w:t>.</w:t>
       </w:r>
     </w:p>
     <w:p>
@@ -7513,23 +7578,57 @@
           <w:rFonts w:ascii="Arial" w:hAnsi="Arial" w:cs="Arial"/>
           <w:lang w:val="pl-PL"/>
         </w:rPr>
-        <w:t>Ważne jest również odnotowanie różnic w zestawie danych użytych do uczenia modeli. Dla modeli liniowych, wykorzystano temperatury średnie z trzech lat jednej miejscowości. Natomiast dla sieci neuronowych, dane obejmowały szeroki zakres cech z 6 miast. Tym bardziej zaskakująca jest dominacja modeli liniowych nad sieciami neuronowymi w naszym projekcie.</w:t>
-      </w:r>
-    </w:p>
-    <w:p>
-      <w:pPr>
-        <w:pStyle w:val="Akapitzlist"/>
-        <w:rPr>
-          <w:rFonts w:ascii="Arial" w:hAnsi="Arial" w:cs="Arial"/>
-          <w:lang w:val="pl-PL"/>
-        </w:rPr>
-      </w:pPr>
-    </w:p>
-    <w:p>
-      <w:pPr>
-        <w:pStyle w:val="Akapitzlist"/>
-        <w:rPr>
-          <w:rFonts w:ascii="Arial" w:hAnsi="Arial" w:cs="Arial"/>
+        <w:t xml:space="preserve">Ważne jest również odnotowanie różnic w zestawie danych użytych do uczenia modeli. Dla modeli liniowych, wykorzystano temperatury średnie z </w:t>
+      </w:r>
+      <w:r>
+        <w:rPr>
+          <w:rFonts w:ascii="Arial" w:hAnsi="Arial" w:cs="Arial"/>
+          <w:lang w:val="pl-PL"/>
+        </w:rPr>
+        <w:t>3</w:t>
+      </w:r>
+      <w:r>
+        <w:rPr>
+          <w:rFonts w:ascii="Arial" w:hAnsi="Arial" w:cs="Arial"/>
+          <w:lang w:val="pl-PL"/>
+        </w:rPr>
+        <w:t xml:space="preserve"> lat </w:t>
+      </w:r>
+      <w:r>
+        <w:rPr>
+          <w:rFonts w:ascii="Arial" w:hAnsi="Arial" w:cs="Arial"/>
+          <w:lang w:val="pl-PL"/>
+        </w:rPr>
+        <w:t xml:space="preserve">z </w:t>
+      </w:r>
+      <w:r>
+        <w:rPr>
+          <w:rFonts w:ascii="Arial" w:hAnsi="Arial" w:cs="Arial"/>
+          <w:lang w:val="pl-PL"/>
+        </w:rPr>
+        <w:t>jednej miejscowości. Natomiast dla sieci neuronowych, dane obejmowały szeroki zakres cech z 6 miast</w:t>
+      </w:r>
+      <w:r>
+        <w:rPr>
+          <w:rFonts w:ascii="Arial" w:hAnsi="Arial" w:cs="Arial"/>
+          <w:lang w:val="pl-PL"/>
+        </w:rPr>
+        <w:t xml:space="preserve"> na przestrzeni 34 lat</w:t>
+      </w:r>
+      <w:r>
+        <w:rPr>
+          <w:rFonts w:ascii="Arial" w:hAnsi="Arial" w:cs="Arial"/>
+          <w:lang w:val="pl-PL"/>
+        </w:rPr>
+        <w:t>. Tym bardziej zaskakująca jest dominacja modeli liniowych nad sieciami neuronowymi w naszym projekcie.</w:t>
+      </w:r>
+    </w:p>
+    <w:p>
+      <w:pPr>
+        <w:pStyle w:val="Akapitzlist"/>
+        <w:rPr>
+          <w:rFonts w:ascii="Arial" w:hAnsi="Arial" w:cs="Arial"/>
+          <w:lang w:val="pl-PL"/>
         </w:rPr>
       </w:pPr>
     </w:p>

</xml_diff>